<commit_message>
added question to worksheet
</commit_message>
<xml_diff>
--- a/Worksheet.docx
+++ b/Worksheet.docx
@@ -5,6 +5,11 @@
     <w:p>
       <w:r>
         <w:t>Q1) What is the colour code for a 100k resistor?</w:t>
+      </w:r>
+    </w:p>
+    <w:p>
+      <w:r>
+        <w:t>Q2) What is the colour code for a 1000k resistor?</w:t>
       </w:r>
       <w:bookmarkStart w:id="0" w:name="_GoBack"/>
       <w:bookmarkEnd w:id="0"/>

</xml_diff>

<commit_message>
Q3 Added- join the colour to the value
</commit_message>
<xml_diff>
--- a/Worksheet.docx
+++ b/Worksheet.docx
@@ -1,19 +1,239 @@
 
 <file path=word/document.xml><?xml version="1.0" encoding="utf-8"?>
-<w:document xmlns:wpc="http://schemas.microsoft.com/office/word/2010/wordprocessingCanvas" xmlns:mc="http://schemas.openxmlformats.org/markup-compatibility/2006" xmlns:o="urn:schemas-microsoft-com:office:office" xmlns:r="http://schemas.openxmlformats.org/officeDocument/2006/relationships" xmlns:m="http://schemas.openxmlformats.org/officeDocument/2006/math" xmlns:v="urn:schemas-microsoft-com:vml" xmlns:wp14="http://schemas.microsoft.com/office/word/2010/wordprocessingDrawing" xmlns:wp="http://schemas.openxmlformats.org/drawingml/2006/wordprocessingDrawing" xmlns:w10="urn:schemas-microsoft-com:office:word" xmlns:w="http://schemas.openxmlformats.org/wordprocessingml/2006/main" xmlns:w14="http://schemas.microsoft.com/office/word/2010/wordml" xmlns:wpg="http://schemas.microsoft.com/office/word/2010/wordprocessingGroup" xmlns:wpi="http://schemas.microsoft.com/office/word/2010/wordprocessingInk" xmlns:wne="http://schemas.microsoft.com/office/word/2006/wordml" xmlns:wps="http://schemas.microsoft.com/office/word/2010/wordprocessingShape" mc:Ignorable="w14 wp14">
+<w:document xmlns:ve="http://schemas.openxmlformats.org/markup-compatibility/2006" xmlns:o="urn:schemas-microsoft-com:office:office" xmlns:r="http://schemas.openxmlformats.org/officeDocument/2006/relationships" xmlns:m="http://schemas.openxmlformats.org/officeDocument/2006/math" xmlns:v="urn:schemas-microsoft-com:vml" xmlns:wp="http://schemas.openxmlformats.org/drawingml/2006/wordprocessingDrawing" xmlns:w10="urn:schemas-microsoft-com:office:word" xmlns:w="http://schemas.openxmlformats.org/wordprocessingml/2006/main" xmlns:wne="http://schemas.microsoft.com/office/word/2006/wordml">
   <w:body>
     <w:p>
       <w:r>
-        <w:t>Q1) What is the colour code for a 100k resistor?</w:t>
+        <w:t xml:space="preserve">Q1) </w:t>
+      </w:r>
+      <w:proofErr w:type="gramStart"/>
+      <w:r>
+        <w:t>What</w:t>
+      </w:r>
+      <w:proofErr w:type="gramEnd"/>
+      <w:r>
+        <w:t xml:space="preserve"> is the </w:t>
+      </w:r>
+      <w:proofErr w:type="spellStart"/>
+      <w:r>
+        <w:t>colour</w:t>
+      </w:r>
+      <w:proofErr w:type="spellEnd"/>
+      <w:r>
+        <w:t xml:space="preserve"> code for a 100k resistor?</w:t>
       </w:r>
     </w:p>
     <w:p>
       <w:r>
-        <w:t>Q2) What is the colour code for a 1000k resistor?</w:t>
+        <w:t xml:space="preserve">Q2) </w:t>
+      </w:r>
+      <w:proofErr w:type="gramStart"/>
+      <w:r>
+        <w:t>What</w:t>
+      </w:r>
+      <w:proofErr w:type="gramEnd"/>
+      <w:r>
+        <w:t xml:space="preserve"> is the </w:t>
+      </w:r>
+      <w:proofErr w:type="spellStart"/>
+      <w:r>
+        <w:t>colour</w:t>
+      </w:r>
+      <w:proofErr w:type="spellEnd"/>
+      <w:r>
+        <w:t xml:space="preserve"> code for a 1000k resistor?</w:t>
       </w:r>
       <w:bookmarkStart w:id="0" w:name="_GoBack"/>
       <w:bookmarkEnd w:id="0"/>
     </w:p>
+    <w:p>
+      <w:r>
+        <w:t xml:space="preserve">Q3) Join the </w:t>
+      </w:r>
+      <w:proofErr w:type="spellStart"/>
+      <w:r>
+        <w:t>colour</w:t>
+      </w:r>
+      <w:proofErr w:type="spellEnd"/>
+      <w:r>
+        <w:t xml:space="preserve"> to correct significant figure value</w:t>
+      </w:r>
+    </w:p>
+    <w:tbl>
+      <w:tblPr>
+        <w:tblStyle w:val="TableGrid"/>
+        <w:tblW w:w="0" w:type="auto"/>
+        <w:tblInd w:w="1384" w:type="dxa"/>
+        <w:tblBorders>
+          <w:top w:val="none" w:sz="0" w:space="0" w:color="auto"/>
+          <w:left w:val="none" w:sz="0" w:space="0" w:color="auto"/>
+          <w:bottom w:val="none" w:sz="0" w:space="0" w:color="auto"/>
+          <w:right w:val="none" w:sz="0" w:space="0" w:color="auto"/>
+          <w:insideH w:val="none" w:sz="0" w:space="0" w:color="auto"/>
+          <w:insideV w:val="none" w:sz="0" w:space="0" w:color="auto"/>
+        </w:tblBorders>
+        <w:tblLook w:val="04A0"/>
+      </w:tblPr>
+      <w:tblGrid>
+        <w:gridCol w:w="3404"/>
+        <w:gridCol w:w="4788"/>
+      </w:tblGrid>
+      <w:tr>
+        <w:tc>
+          <w:tcPr>
+            <w:tcW w:w="3404" w:type="dxa"/>
+          </w:tcPr>
+          <w:p>
+            <w:r>
+              <w:t>Orange</w:t>
+            </w:r>
+          </w:p>
+        </w:tc>
+        <w:tc>
+          <w:tcPr>
+            <w:tcW w:w="4788" w:type="dxa"/>
+          </w:tcPr>
+          <w:p>
+            <w:r>
+              <w:t>1</w:t>
+            </w:r>
+          </w:p>
+        </w:tc>
+      </w:tr>
+      <w:tr>
+        <w:tc>
+          <w:tcPr>
+            <w:tcW w:w="3404" w:type="dxa"/>
+          </w:tcPr>
+          <w:p>
+            <w:r>
+              <w:t>Blue</w:t>
+            </w:r>
+          </w:p>
+        </w:tc>
+        <w:tc>
+          <w:tcPr>
+            <w:tcW w:w="4788" w:type="dxa"/>
+          </w:tcPr>
+          <w:p>
+            <w:r>
+              <w:t>2</w:t>
+            </w:r>
+          </w:p>
+        </w:tc>
+      </w:tr>
+      <w:tr>
+        <w:tc>
+          <w:tcPr>
+            <w:tcW w:w="3404" w:type="dxa"/>
+          </w:tcPr>
+          <w:p>
+            <w:r>
+              <w:t>Brown</w:t>
+            </w:r>
+          </w:p>
+        </w:tc>
+        <w:tc>
+          <w:tcPr>
+            <w:tcW w:w="4788" w:type="dxa"/>
+          </w:tcPr>
+          <w:p>
+            <w:r>
+              <w:t>3</w:t>
+            </w:r>
+          </w:p>
+        </w:tc>
+      </w:tr>
+      <w:tr>
+        <w:tc>
+          <w:tcPr>
+            <w:tcW w:w="3404" w:type="dxa"/>
+          </w:tcPr>
+          <w:p>
+            <w:r>
+              <w:t>Yellow</w:t>
+            </w:r>
+          </w:p>
+        </w:tc>
+        <w:tc>
+          <w:tcPr>
+            <w:tcW w:w="4788" w:type="dxa"/>
+          </w:tcPr>
+          <w:p>
+            <w:r>
+              <w:t>4</w:t>
+            </w:r>
+          </w:p>
+        </w:tc>
+      </w:tr>
+      <w:tr>
+        <w:tc>
+          <w:tcPr>
+            <w:tcW w:w="3404" w:type="dxa"/>
+          </w:tcPr>
+          <w:p>
+            <w:r>
+              <w:t>Red</w:t>
+            </w:r>
+          </w:p>
+        </w:tc>
+        <w:tc>
+          <w:tcPr>
+            <w:tcW w:w="4788" w:type="dxa"/>
+          </w:tcPr>
+          <w:p>
+            <w:r>
+              <w:t>5</w:t>
+            </w:r>
+          </w:p>
+        </w:tc>
+      </w:tr>
+      <w:tr>
+        <w:tc>
+          <w:tcPr>
+            <w:tcW w:w="3404" w:type="dxa"/>
+          </w:tcPr>
+          <w:p>
+            <w:r>
+              <w:t>Green</w:t>
+            </w:r>
+          </w:p>
+        </w:tc>
+        <w:tc>
+          <w:tcPr>
+            <w:tcW w:w="4788" w:type="dxa"/>
+          </w:tcPr>
+          <w:p>
+            <w:r>
+              <w:t>6</w:t>
+            </w:r>
+          </w:p>
+        </w:tc>
+      </w:tr>
+      <w:tr>
+        <w:tc>
+          <w:tcPr>
+            <w:tcW w:w="3404" w:type="dxa"/>
+          </w:tcPr>
+          <w:p>
+            <w:r>
+              <w:t>Violet</w:t>
+            </w:r>
+          </w:p>
+        </w:tc>
+        <w:tc>
+          <w:tcPr>
+            <w:tcW w:w="4788" w:type="dxa"/>
+          </w:tcPr>
+          <w:p>
+            <w:r>
+              <w:t>7</w:t>
+            </w:r>
+          </w:p>
+        </w:tc>
+      </w:tr>
+    </w:tbl>
+    <w:p/>
     <w:sectPr>
       <w:pgSz w:w="12240" w:h="15840"/>
       <w:pgMar w:top="1440" w:right="1440" w:bottom="1440" w:left="1440" w:header="720" w:footer="720" w:gutter="0"/>
@@ -25,7 +245,7 @@
 </file>
 
 <file path=word/styles.xml><?xml version="1.0" encoding="utf-8"?>
-<w:styles xmlns:mc="http://schemas.openxmlformats.org/markup-compatibility/2006" xmlns:r="http://schemas.openxmlformats.org/officeDocument/2006/relationships" xmlns:w="http://schemas.openxmlformats.org/wordprocessingml/2006/main" xmlns:w14="http://schemas.microsoft.com/office/word/2010/wordml" mc:Ignorable="w14">
+<w:styles xmlns:r="http://schemas.openxmlformats.org/officeDocument/2006/relationships" xmlns:w="http://schemas.openxmlformats.org/wordprocessingml/2006/main">
   <w:docDefaults>
     <w:rPrDefault>
       <w:rPr>
@@ -183,6 +403,7 @@
   <w:style w:type="paragraph" w:default="1" w:styleId="Normal">
     <w:name w:val="Normal"/>
     <w:qFormat/>
+    <w:rsid w:val="0028347F"/>
   </w:style>
   <w:style w:type="character" w:default="1" w:styleId="DefaultParagraphFont">
     <w:name w:val="Default Paragraph Font"/>
@@ -195,6 +416,7 @@
     <w:uiPriority w:val="99"/>
     <w:semiHidden/>
     <w:unhideWhenUsed/>
+    <w:qFormat/>
     <w:tblPr>
       <w:tblInd w:w="0" w:type="dxa"/>
       <w:tblCellMar>
@@ -210,6 +432,32 @@
     <w:uiPriority w:val="99"/>
     <w:semiHidden/>
     <w:unhideWhenUsed/>
+  </w:style>
+  <w:style w:type="table" w:styleId="TableGrid">
+    <w:name w:val="Table Grid"/>
+    <w:basedOn w:val="TableNormal"/>
+    <w:uiPriority w:val="59"/>
+    <w:rsid w:val="00AD7195"/>
+    <w:pPr>
+      <w:spacing w:after="0" w:line="240" w:lineRule="auto"/>
+    </w:pPr>
+    <w:tblPr>
+      <w:tblInd w:w="0" w:type="dxa"/>
+      <w:tblBorders>
+        <w:top w:val="single" w:sz="4" w:space="0" w:color="auto"/>
+        <w:left w:val="single" w:sz="4" w:space="0" w:color="auto"/>
+        <w:bottom w:val="single" w:sz="4" w:space="0" w:color="auto"/>
+        <w:right w:val="single" w:sz="4" w:space="0" w:color="auto"/>
+        <w:insideH w:val="single" w:sz="4" w:space="0" w:color="auto"/>
+        <w:insideV w:val="single" w:sz="4" w:space="0" w:color="auto"/>
+      </w:tblBorders>
+      <w:tblCellMar>
+        <w:top w:w="0" w:type="dxa"/>
+        <w:left w:w="108" w:type="dxa"/>
+        <w:bottom w:w="0" w:type="dxa"/>
+        <w:right w:w="108" w:type="dxa"/>
+      </w:tblCellMar>
+    </w:tblPr>
   </w:style>
 </w:styles>
 </file>

</xml_diff>